<commit_message>
api call added and correct dict from db
</commit_message>
<xml_diff>
--- a/cv_template.docx
+++ b/cv_template.docx
@@ -204,6 +204,15 @@
       </w:r>
       <w:r>
         <w:rPr>
+          <w:color w:val="000000" w:themeColor="text1"/>
+          <w:sz w:val="32"/>
+          <w:szCs w:val="32"/>
+          <w:lang w:val="en-US"/>
+        </w:rPr>
+        <w:t xml:space="preserve">  </w:t>
+      </w:r>
+      <w:r>
+        <w:rPr>
           <w:color w:val="6F6F6F"/>
           <w:sz w:val="28"/>
           <w:szCs w:val="40"/>
@@ -222,11 +231,11 @@
     </w:p>
     <w:p>
       <w:pPr>
-        <w:rPr>
-          <w:b/>
-          <w:bCs/>
-          <w:sz w:val="96"/>
-          <w:szCs w:val="96"/>
+        <w:ind w:firstLine="720"/>
+        <w:rPr>
+          <w:color w:val="000000" w:themeColor="text1"/>
+          <w:sz w:val="32"/>
+          <w:szCs w:val="32"/>
           <w:lang w:val="en-US"/>
         </w:rPr>
       </w:pPr>
@@ -280,26 +289,6 @@
             </wp14:sizeRelV>
           </wp:anchor>
         </w:drawing>
-      </w:r>
-      <w:r>
-        <w:rPr>
-          <w:b/>
-          <w:bCs/>
-          <w:sz w:val="96"/>
-          <w:szCs w:val="96"/>
-          <w:lang w:val="en-US"/>
-        </w:rPr>
-        <w:t xml:space="preserve"> </w:t>
-      </w:r>
-      <w:r>
-        <w:rPr>
-          <w:b/>
-          <w:bCs/>
-          <w:sz w:val="96"/>
-          <w:szCs w:val="96"/>
-          <w:lang w:val="en-US"/>
-        </w:rPr>
-        <w:t xml:space="preserve">  </w:t>
       </w:r>
       <w:r>
         <w:rPr>

</xml_diff>